<commit_message>
My name,major and age
</commit_message>
<xml_diff>
--- a/Lab1.docx
+++ b/Lab1.docx
@@ -12,10 +12,7 @@
         <w:t>Error in line 2: string Args []……… Correction:</w:t>
       </w:r>
       <w:r>
-        <w:t xml:space="preserve"> </w:t>
-      </w:r>
-      <w:r>
-        <w:t>String[] args</w:t>
+        <w:t xml:space="preserve"> String[] args</w:t>
       </w:r>
     </w:p>
     <w:p>
@@ -29,10 +26,7 @@
         <w:t>: the s should be capital letter in system and there should be “ before hello and after lot</w:t>
       </w:r>
       <w:r>
-        <w:t xml:space="preserve"> </w:t>
-      </w:r>
-      <w:r>
-        <w:t>and the L should not be capital</w:t>
+        <w:t xml:space="preserve"> and the L should not be capital</w:t>
       </w:r>
     </w:p>
     <w:p>
@@ -47,6 +41,11 @@
       </w:r>
       <w:r>
         <w:t xml:space="preserve"> and the o should not be capital</w:t>
+      </w:r>
+    </w:p>
+    <w:p>
+      <w:r>
+        <w:t>Error in line 3-4: there should be ; at the end.</w:t>
       </w:r>
     </w:p>
     <w:sectPr>

</xml_diff>